<commit_message>
took notes about the ML strategy
</commit_message>
<xml_diff>
--- a/Course 3 - Structuring Machine Learning Projects/Week 1/Week 1 - Notes.docx
+++ b/Course 3 - Structuring Machine Learning Projects/Week 1/Week 1 - Notes.docx
@@ -1,6 +1,6 @@
 
 <file path=word/document.xml><?xml version="1.0" encoding="utf-8"?>
-<w:document xmlns:wpc="http://schemas.microsoft.com/office/word/2010/wordprocessingCanvas" xmlns:cx="http://schemas.microsoft.com/office/drawing/2014/chartex" xmlns:cx1="http://schemas.microsoft.com/office/drawing/2015/9/8/chartex" xmlns:cx2="http://schemas.microsoft.com/office/drawing/2015/10/21/chartex" xmlns:cx3="http://schemas.microsoft.com/office/drawing/2016/5/9/chartex" xmlns:cx4="http://schemas.microsoft.com/office/drawing/2016/5/10/chartex" xmlns:cx5="http://schemas.microsoft.com/office/drawing/2016/5/11/chartex" xmlns:cx6="http://schemas.microsoft.com/office/drawing/2016/5/12/chartex" xmlns:cx7="http://schemas.microsoft.com/office/drawing/2016/5/13/chartex" xmlns:cx8="http://schemas.microsoft.com/office/drawing/2016/5/14/chartex" xmlns:mc="http://schemas.openxmlformats.org/markup-compatibility/2006" xmlns:aink="http://schemas.microsoft.com/office/drawing/2016/ink" xmlns:am3d="http://schemas.microsoft.com/office/drawing/2017/model3d" xmlns:o="urn:schemas-microsoft-com:office:office" xmlns:oel="http://schemas.microsoft.com/office/2019/extlst" xmlns:r="http://schemas.openxmlformats.org/officeDocument/2006/relationships" xmlns:m="http://schemas.openxmlformats.org/officeDocument/2006/math" xmlns:v="urn:schemas-microsoft-com:vml" xmlns:wp14="http://schemas.microsoft.com/office/word/2010/wordprocessingDrawing" xmlns:wp="http://schemas.openxmlformats.org/drawingml/2006/wordprocessingDrawing" xmlns:w10="urn:schemas-microsoft-com:office:word" xmlns:w="http://schemas.openxmlformats.org/wordprocessingml/2006/main" xmlns:w14="http://schemas.microsoft.com/office/word/2010/wordml" xmlns:w15="http://schemas.microsoft.com/office/word/2012/wordml" xmlns:w16cex="http://schemas.microsoft.com/office/word/2018/wordml/cex" xmlns:w16cid="http://schemas.microsoft.com/office/word/2016/wordml/cid" xmlns:w16="http://schemas.microsoft.com/office/word/2018/wordml" xmlns:w16sdtdh="http://schemas.microsoft.com/office/word/2020/wordml/sdtdatahash" xmlns:w16se="http://schemas.microsoft.com/office/word/2015/wordml/symex" xmlns:wpg="http://schemas.microsoft.com/office/word/2010/wordprocessingGroup" xmlns:wpi="http://schemas.microsoft.com/office/word/2010/wordprocessingInk" xmlns:wne="http://schemas.microsoft.com/office/word/2006/wordml" xmlns:wps="http://schemas.microsoft.com/office/word/2010/wordprocessingShape" mc:Ignorable="w14 w15 w16se w16cid w16 w16cex w16sdtdh wp14">
+<w:document xmlns:wpc="http://schemas.microsoft.com/office/word/2010/wordprocessingCanvas" xmlns:cx="http://schemas.microsoft.com/office/drawing/2014/chartex" xmlns:cx1="http://schemas.microsoft.com/office/drawing/2015/9/8/chartex" xmlns:cx2="http://schemas.microsoft.com/office/drawing/2015/10/21/chartex" xmlns:cx3="http://schemas.microsoft.com/office/drawing/2016/5/9/chartex" xmlns:cx4="http://schemas.microsoft.com/office/drawing/2016/5/10/chartex" xmlns:cx5="http://schemas.microsoft.com/office/drawing/2016/5/11/chartex" xmlns:cx6="http://schemas.microsoft.com/office/drawing/2016/5/12/chartex" xmlns:cx7="http://schemas.microsoft.com/office/drawing/2016/5/13/chartex" xmlns:cx8="http://schemas.microsoft.com/office/drawing/2016/5/14/chartex" xmlns:mc="http://schemas.openxmlformats.org/markup-compatibility/2006" xmlns:aink="http://schemas.microsoft.com/office/drawing/2016/ink" xmlns:am3d="http://schemas.microsoft.com/office/drawing/2017/model3d" xmlns:o="urn:schemas-microsoft-com:office:office" xmlns:oel="http://schemas.microsoft.com/office/2019/extlst" xmlns:r="http://schemas.openxmlformats.org/officeDocument/2006/relationships" xmlns:m="http://schemas.openxmlformats.org/officeDocument/2006/math" xmlns:v="urn:schemas-microsoft-com:vml" xmlns:wp14="http://schemas.microsoft.com/office/word/2010/wordprocessingDrawing" xmlns:wp="http://schemas.openxmlformats.org/drawingml/2006/wordprocessingDrawing" xmlns:w10="urn:schemas-microsoft-com:office:word" xmlns:w="http://schemas.openxmlformats.org/wordprocessingml/2006/main" xmlns:w14="http://schemas.microsoft.com/office/word/2010/wordml" xmlns:w15="http://schemas.microsoft.com/office/word/2012/wordml" xmlns:w16cex="http://schemas.microsoft.com/office/word/2018/wordml/cex" xmlns:w16cid="http://schemas.microsoft.com/office/word/2016/wordml/cid" xmlns:w16="http://schemas.microsoft.com/office/word/2018/wordml" xmlns:w16du="http://schemas.microsoft.com/office/word/2023/wordml/word16du" xmlns:w16sdtdh="http://schemas.microsoft.com/office/word/2020/wordml/sdtdatahash" xmlns:w16se="http://schemas.microsoft.com/office/word/2015/wordml/symex" xmlns:wpg="http://schemas.microsoft.com/office/word/2010/wordprocessingGroup" xmlns:wpi="http://schemas.microsoft.com/office/word/2010/wordprocessingInk" xmlns:wne="http://schemas.microsoft.com/office/word/2006/wordml" xmlns:wps="http://schemas.microsoft.com/office/word/2010/wordprocessingShape" mc:Ignorable="w14 w15 w16se w16cid w16 w16cex w16sdtdh wp14">
   <w:body>
     <w:p>
       <w:pPr>
@@ -83,6 +83,1011 @@
         <w:rPr>
           <w:b/>
           <w:bCs/>
+          <w:sz w:val="24"/>
+          <w:szCs w:val="24"/>
+        </w:rPr>
+      </w:pPr>
+      <w:r>
+        <w:rPr>
+          <w:b/>
+          <w:bCs/>
+          <w:sz w:val="24"/>
+          <w:szCs w:val="24"/>
+        </w:rPr>
+        <w:t>Why ML Strategy</w:t>
+      </w:r>
+    </w:p>
+    <w:p>
+      <w:pPr>
+        <w:rPr>
+          <w:sz w:val="24"/>
+          <w:szCs w:val="24"/>
+        </w:rPr>
+      </w:pPr>
+      <w:r>
+        <w:rPr>
+          <w:sz w:val="24"/>
+          <w:szCs w:val="24"/>
+        </w:rPr>
+        <w:t xml:space="preserve">A strategy is needed because when you want to improve the performance of your NN you can try a lot of things, but you can wander around for many months by choosing a wrong </w:t>
+      </w:r>
+      <w:proofErr w:type="gramStart"/>
+      <w:r>
+        <w:rPr>
+          <w:sz w:val="24"/>
+          <w:szCs w:val="24"/>
+        </w:rPr>
+        <w:t>path</w:t>
+      </w:r>
+      <w:proofErr w:type="gramEnd"/>
+    </w:p>
+    <w:p>
+      <w:pPr>
+        <w:rPr>
+          <w:sz w:val="24"/>
+          <w:szCs w:val="24"/>
+        </w:rPr>
+      </w:pPr>
+    </w:p>
+    <w:p>
+      <w:pPr>
+        <w:rPr>
+          <w:b/>
+          <w:bCs/>
+          <w:sz w:val="24"/>
+          <w:szCs w:val="24"/>
+        </w:rPr>
+      </w:pPr>
+      <w:r>
+        <w:rPr>
+          <w:b/>
+          <w:bCs/>
+          <w:sz w:val="24"/>
+          <w:szCs w:val="24"/>
+        </w:rPr>
+        <w:t>Orthogonalization</w:t>
+      </w:r>
+    </w:p>
+    <w:p>
+      <w:pPr>
+        <w:rPr>
+          <w:sz w:val="24"/>
+          <w:szCs w:val="24"/>
+        </w:rPr>
+      </w:pPr>
+      <w:r>
+        <w:rPr>
+          <w:sz w:val="24"/>
+          <w:szCs w:val="24"/>
+        </w:rPr>
+        <w:t xml:space="preserve">Is the process of tuning a NN by separating the techniques used, so that we don’t influence other things except the thing we are </w:t>
+      </w:r>
+      <w:proofErr w:type="gramStart"/>
+      <w:r>
+        <w:rPr>
+          <w:sz w:val="24"/>
+          <w:szCs w:val="24"/>
+        </w:rPr>
+        <w:t>tuning</w:t>
+      </w:r>
+      <w:proofErr w:type="gramEnd"/>
+    </w:p>
+    <w:p>
+      <w:pPr>
+        <w:rPr>
+          <w:sz w:val="24"/>
+          <w:szCs w:val="24"/>
+        </w:rPr>
+      </w:pPr>
+      <w:r>
+        <w:rPr>
+          <w:sz w:val="24"/>
+          <w:szCs w:val="24"/>
+        </w:rPr>
+        <w:t>For example, an analog TV has several buttons to adjust the image, but each kno</w:t>
+      </w:r>
+      <w:r>
+        <w:rPr>
+          <w:sz w:val="24"/>
+          <w:szCs w:val="24"/>
+        </w:rPr>
+        <w:t>b</w:t>
+      </w:r>
+      <w:r>
+        <w:rPr>
+          <w:sz w:val="24"/>
+          <w:szCs w:val="24"/>
+        </w:rPr>
+        <w:t xml:space="preserve"> </w:t>
+      </w:r>
+      <w:proofErr w:type="gramStart"/>
+      <w:r>
+        <w:rPr>
+          <w:sz w:val="24"/>
+          <w:szCs w:val="24"/>
+        </w:rPr>
+        <w:t>do</w:t>
+      </w:r>
+      <w:proofErr w:type="gramEnd"/>
+      <w:r>
+        <w:rPr>
+          <w:sz w:val="24"/>
+          <w:szCs w:val="24"/>
+        </w:rPr>
+        <w:t xml:space="preserve"> not influence other settings</w:t>
+      </w:r>
+    </w:p>
+    <w:p>
+      <w:pPr>
+        <w:rPr>
+          <w:sz w:val="24"/>
+          <w:szCs w:val="24"/>
+        </w:rPr>
+      </w:pPr>
+      <w:r>
+        <w:rPr>
+          <w:sz w:val="24"/>
+          <w:szCs w:val="24"/>
+        </w:rPr>
+        <w:t xml:space="preserve">If there </w:t>
+      </w:r>
+      <w:r>
+        <w:rPr>
+          <w:sz w:val="24"/>
+          <w:szCs w:val="24"/>
+        </w:rPr>
+        <w:t>had</w:t>
+      </w:r>
+      <w:r>
+        <w:rPr>
+          <w:sz w:val="24"/>
+          <w:szCs w:val="24"/>
+        </w:rPr>
+        <w:t xml:space="preserve"> been a single kno</w:t>
+      </w:r>
+      <w:r>
+        <w:rPr>
+          <w:sz w:val="24"/>
+          <w:szCs w:val="24"/>
+        </w:rPr>
+        <w:t>b</w:t>
+      </w:r>
+      <w:r>
+        <w:rPr>
+          <w:sz w:val="24"/>
+          <w:szCs w:val="24"/>
+        </w:rPr>
+        <w:t xml:space="preserve"> that changes every setting in a specific proportion, the process </w:t>
+      </w:r>
+      <w:r>
+        <w:rPr>
+          <w:sz w:val="24"/>
+          <w:szCs w:val="24"/>
+        </w:rPr>
+        <w:t xml:space="preserve">would </w:t>
+      </w:r>
+      <w:proofErr w:type="gramStart"/>
+      <w:r>
+        <w:rPr>
+          <w:sz w:val="24"/>
+          <w:szCs w:val="24"/>
+        </w:rPr>
+        <w:t>had</w:t>
+      </w:r>
+      <w:proofErr w:type="gramEnd"/>
+      <w:r>
+        <w:rPr>
+          <w:sz w:val="24"/>
+          <w:szCs w:val="24"/>
+        </w:rPr>
+        <w:t xml:space="preserve"> been harder</w:t>
+      </w:r>
+    </w:p>
+    <w:p>
+      <w:pPr>
+        <w:rPr>
+          <w:sz w:val="24"/>
+          <w:szCs w:val="24"/>
+        </w:rPr>
+      </w:pPr>
+      <w:r>
+        <w:rPr>
+          <w:sz w:val="24"/>
+          <w:szCs w:val="24"/>
+        </w:rPr>
+        <w:t xml:space="preserve">Exactly like that for the DL, there is a chain of </w:t>
+      </w:r>
+      <w:proofErr w:type="gramStart"/>
+      <w:r>
+        <w:rPr>
+          <w:sz w:val="24"/>
+          <w:szCs w:val="24"/>
+        </w:rPr>
+        <w:t>assumptions</w:t>
+      </w:r>
+      <w:proofErr w:type="gramEnd"/>
+    </w:p>
+    <w:p>
+      <w:pPr>
+        <w:rPr>
+          <w:sz w:val="24"/>
+          <w:szCs w:val="24"/>
+        </w:rPr>
+      </w:pPr>
+      <w:r>
+        <w:rPr>
+          <w:noProof/>
+          <w:sz w:val="24"/>
+          <w:szCs w:val="24"/>
+        </w:rPr>
+        <w:drawing>
+          <wp:inline distT="0" distB="0" distL="0" distR="0" wp14:anchorId="70BD3FC7" wp14:editId="73F2037C">
+            <wp:extent cx="3646714" cy="1780890"/>
+            <wp:effectExtent l="0" t="0" r="0" b="0"/>
+            <wp:docPr id="1" name="Picture 1"/>
+            <wp:cNvGraphicFramePr>
+              <a:graphicFrameLocks xmlns:a="http://schemas.openxmlformats.org/drawingml/2006/main" noChangeAspect="1"/>
+            </wp:cNvGraphicFramePr>
+            <a:graphic xmlns:a="http://schemas.openxmlformats.org/drawingml/2006/main">
+              <a:graphicData uri="http://schemas.openxmlformats.org/drawingml/2006/picture">
+                <pic:pic xmlns:pic="http://schemas.openxmlformats.org/drawingml/2006/picture">
+                  <pic:nvPicPr>
+                    <pic:cNvPr id="1" name=""/>
+                    <pic:cNvPicPr/>
+                  </pic:nvPicPr>
+                  <pic:blipFill>
+                    <a:blip r:embed="rId4"/>
+                    <a:stretch>
+                      <a:fillRect/>
+                    </a:stretch>
+                  </pic:blipFill>
+                  <pic:spPr>
+                    <a:xfrm>
+                      <a:off x="0" y="0"/>
+                      <a:ext cx="3653989" cy="1784443"/>
+                    </a:xfrm>
+                    <a:prstGeom prst="rect">
+                      <a:avLst/>
+                    </a:prstGeom>
+                  </pic:spPr>
+                </pic:pic>
+              </a:graphicData>
+            </a:graphic>
+          </wp:inline>
+        </w:drawing>
+      </w:r>
+    </w:p>
+    <w:p>
+      <w:pPr>
+        <w:rPr>
+          <w:sz w:val="24"/>
+          <w:szCs w:val="24"/>
+        </w:rPr>
+      </w:pPr>
+      <w:r>
+        <w:rPr>
+          <w:sz w:val="24"/>
+          <w:szCs w:val="24"/>
+        </w:rPr>
+        <w:t xml:space="preserve">Early stopping represents a technique that interfere </w:t>
+      </w:r>
+      <w:proofErr w:type="gramStart"/>
+      <w:r>
+        <w:rPr>
+          <w:sz w:val="24"/>
+          <w:szCs w:val="24"/>
+        </w:rPr>
+        <w:t>in</w:t>
+      </w:r>
+      <w:proofErr w:type="gramEnd"/>
+      <w:r>
+        <w:rPr>
+          <w:sz w:val="24"/>
+          <w:szCs w:val="24"/>
+        </w:rPr>
+        <w:t xml:space="preserve"> the same time with the performance on the train and dev </w:t>
+      </w:r>
+      <w:r>
+        <w:rPr>
+          <w:sz w:val="24"/>
+          <w:szCs w:val="24"/>
+        </w:rPr>
+        <w:t>sets</w:t>
+      </w:r>
+    </w:p>
+    <w:p>
+      <w:pPr>
+        <w:rPr>
+          <w:sz w:val="24"/>
+          <w:szCs w:val="24"/>
+        </w:rPr>
+      </w:pPr>
+    </w:p>
+    <w:p>
+      <w:pPr>
+        <w:rPr>
+          <w:b/>
+          <w:bCs/>
+          <w:sz w:val="28"/>
+          <w:szCs w:val="28"/>
+        </w:rPr>
+      </w:pPr>
+      <w:r>
+        <w:rPr>
+          <w:b/>
+          <w:bCs/>
+          <w:sz w:val="28"/>
+          <w:szCs w:val="28"/>
+        </w:rPr>
+        <w:t>Setting Up your Goal</w:t>
+      </w:r>
+    </w:p>
+    <w:p>
+      <w:pPr>
+        <w:rPr>
+          <w:b/>
+          <w:bCs/>
+          <w:sz w:val="24"/>
+          <w:szCs w:val="24"/>
+        </w:rPr>
+      </w:pPr>
+      <w:r>
+        <w:rPr>
+          <w:b/>
+          <w:bCs/>
+          <w:sz w:val="24"/>
+          <w:szCs w:val="24"/>
+        </w:rPr>
+        <w:t>Single Number Evaluation Metric</w:t>
+      </w:r>
+    </w:p>
+    <w:p>
+      <w:pPr>
+        <w:rPr>
+          <w:sz w:val="24"/>
+          <w:szCs w:val="24"/>
+        </w:rPr>
+      </w:pPr>
+      <w:r>
+        <w:rPr>
+          <w:sz w:val="24"/>
+          <w:szCs w:val="24"/>
+        </w:rPr>
+        <w:t xml:space="preserve">If you deal with a classifier for which you have computed the precision and the recall, it would be really hard to pick the best model considering multiple </w:t>
+      </w:r>
+      <w:proofErr w:type="gramStart"/>
+      <w:r>
+        <w:rPr>
+          <w:sz w:val="24"/>
+          <w:szCs w:val="24"/>
+        </w:rPr>
+        <w:t>metrics</w:t>
+      </w:r>
+      <w:proofErr w:type="gramEnd"/>
+    </w:p>
+    <w:p>
+      <w:pPr>
+        <w:rPr>
+          <w:sz w:val="24"/>
+          <w:szCs w:val="24"/>
+        </w:rPr>
+      </w:pPr>
+      <w:r>
+        <w:rPr>
+          <w:sz w:val="24"/>
+          <w:szCs w:val="24"/>
+        </w:rPr>
+        <w:lastRenderedPageBreak/>
+        <w:t>Precision – of the examples recognized as 1, what % actually are 1?</w:t>
+      </w:r>
+    </w:p>
+    <w:p>
+      <w:pPr>
+        <w:rPr>
+          <w:sz w:val="24"/>
+          <w:szCs w:val="24"/>
+        </w:rPr>
+      </w:pPr>
+      <w:r>
+        <w:rPr>
+          <w:sz w:val="24"/>
+          <w:szCs w:val="24"/>
+        </w:rPr>
+        <w:t xml:space="preserve">Recall – what % of </w:t>
+      </w:r>
+      <w:r>
+        <w:rPr>
+          <w:sz w:val="24"/>
+          <w:szCs w:val="24"/>
+        </w:rPr>
+        <w:t xml:space="preserve">actual </w:t>
+      </w:r>
+      <w:r>
+        <w:rPr>
+          <w:sz w:val="24"/>
+          <w:szCs w:val="24"/>
+        </w:rPr>
+        <w:t>1s are correctly recognized?</w:t>
+      </w:r>
+    </w:p>
+    <w:p>
+      <w:pPr>
+        <w:rPr>
+          <w:sz w:val="24"/>
+          <w:szCs w:val="24"/>
+        </w:rPr>
+      </w:pPr>
+      <w:r>
+        <w:rPr>
+          <w:sz w:val="24"/>
+          <w:szCs w:val="24"/>
+        </w:rPr>
+        <w:t>It’s better to use only one metric, for example the F1 score, which is the harmonic mean of P and R</w:t>
+      </w:r>
+    </w:p>
+    <w:p>
+      <w:pPr>
+        <w:rPr>
+          <w:sz w:val="24"/>
+          <w:szCs w:val="24"/>
+        </w:rPr>
+      </w:pPr>
+      <w:r>
+        <w:rPr>
+          <w:sz w:val="24"/>
+          <w:szCs w:val="24"/>
+        </w:rPr>
+        <w:t xml:space="preserve">In order to evaluate a </w:t>
+      </w:r>
+      <w:proofErr w:type="gramStart"/>
+      <w:r>
+        <w:rPr>
+          <w:sz w:val="24"/>
+          <w:szCs w:val="24"/>
+        </w:rPr>
+        <w:t>model</w:t>
+      </w:r>
+      <w:proofErr w:type="gramEnd"/>
+      <w:r>
+        <w:rPr>
+          <w:sz w:val="24"/>
+          <w:szCs w:val="24"/>
+        </w:rPr>
+        <w:t xml:space="preserve"> you need a dev set and a single (real) number evaluation metric</w:t>
+      </w:r>
+    </w:p>
+    <w:p>
+      <w:pPr>
+        <w:rPr>
+          <w:sz w:val="24"/>
+          <w:szCs w:val="24"/>
+        </w:rPr>
+      </w:pPr>
+      <w:r>
+        <w:rPr>
+          <w:sz w:val="24"/>
+          <w:szCs w:val="24"/>
+        </w:rPr>
+        <w:t xml:space="preserve">Another example: if you have multiple models with metrics computed on different regions, pick the best model </w:t>
+      </w:r>
+      <w:r>
+        <w:rPr>
+          <w:sz w:val="24"/>
+          <w:szCs w:val="24"/>
+        </w:rPr>
+        <w:t>based on</w:t>
+      </w:r>
+      <w:r>
+        <w:rPr>
+          <w:sz w:val="24"/>
+          <w:szCs w:val="24"/>
+        </w:rPr>
+        <w:t xml:space="preserve"> the mean of the performance across these </w:t>
+      </w:r>
+      <w:proofErr w:type="gramStart"/>
+      <w:r>
+        <w:rPr>
+          <w:sz w:val="24"/>
+          <w:szCs w:val="24"/>
+        </w:rPr>
+        <w:t>regions</w:t>
+      </w:r>
+      <w:proofErr w:type="gramEnd"/>
+    </w:p>
+    <w:p>
+      <w:pPr>
+        <w:rPr>
+          <w:sz w:val="24"/>
+          <w:szCs w:val="24"/>
+        </w:rPr>
+      </w:pPr>
+      <w:r>
+        <w:rPr>
+          <w:noProof/>
+          <w:sz w:val="24"/>
+          <w:szCs w:val="24"/>
+        </w:rPr>
+        <w:drawing>
+          <wp:inline distT="0" distB="0" distL="0" distR="0" wp14:anchorId="34C0E341" wp14:editId="3A2B8320">
+            <wp:extent cx="5040086" cy="1656874"/>
+            <wp:effectExtent l="0" t="0" r="8255" b="635"/>
+            <wp:docPr id="2" name="Picture 2" descr="A picture containing text, screenshot, font, number&#10;&#10;Description automatically generated"/>
+            <wp:cNvGraphicFramePr>
+              <a:graphicFrameLocks xmlns:a="http://schemas.openxmlformats.org/drawingml/2006/main" noChangeAspect="1"/>
+            </wp:cNvGraphicFramePr>
+            <a:graphic xmlns:a="http://schemas.openxmlformats.org/drawingml/2006/main">
+              <a:graphicData uri="http://schemas.openxmlformats.org/drawingml/2006/picture">
+                <pic:pic xmlns:pic="http://schemas.openxmlformats.org/drawingml/2006/picture">
+                  <pic:nvPicPr>
+                    <pic:cNvPr id="2" name="Picture 2" descr="A picture containing text, screenshot, font, number&#10;&#10;Description automatically generated"/>
+                    <pic:cNvPicPr/>
+                  </pic:nvPicPr>
+                  <pic:blipFill>
+                    <a:blip r:embed="rId5"/>
+                    <a:stretch>
+                      <a:fillRect/>
+                    </a:stretch>
+                  </pic:blipFill>
+                  <pic:spPr>
+                    <a:xfrm>
+                      <a:off x="0" y="0"/>
+                      <a:ext cx="5042982" cy="1657826"/>
+                    </a:xfrm>
+                    <a:prstGeom prst="rect">
+                      <a:avLst/>
+                    </a:prstGeom>
+                  </pic:spPr>
+                </pic:pic>
+              </a:graphicData>
+            </a:graphic>
+          </wp:inline>
+        </w:drawing>
+      </w:r>
+    </w:p>
+    <w:p>
+      <w:pPr>
+        <w:rPr>
+          <w:sz w:val="24"/>
+          <w:szCs w:val="24"/>
+        </w:rPr>
+      </w:pPr>
+    </w:p>
+    <w:p>
+      <w:pPr>
+        <w:rPr>
+          <w:b/>
+          <w:bCs/>
+          <w:sz w:val="24"/>
+          <w:szCs w:val="24"/>
+        </w:rPr>
+      </w:pPr>
+      <w:r>
+        <w:rPr>
+          <w:b/>
+          <w:bCs/>
+          <w:sz w:val="24"/>
+          <w:szCs w:val="24"/>
+        </w:rPr>
+        <w:t>Satisficing and Optimizing Metric</w:t>
+      </w:r>
+    </w:p>
+    <w:p>
+      <w:pPr>
+        <w:rPr>
+          <w:sz w:val="24"/>
+          <w:szCs w:val="24"/>
+        </w:rPr>
+      </w:pPr>
+      <w:r>
+        <w:rPr>
+          <w:sz w:val="24"/>
+          <w:szCs w:val="24"/>
+        </w:rPr>
+        <w:t xml:space="preserve">You cannot optimize more metrics at </w:t>
+      </w:r>
+      <w:proofErr w:type="gramStart"/>
+      <w:r>
+        <w:rPr>
+          <w:sz w:val="24"/>
+          <w:szCs w:val="24"/>
+        </w:rPr>
+        <w:t>once</w:t>
+      </w:r>
+      <w:proofErr w:type="gramEnd"/>
+    </w:p>
+    <w:p>
+      <w:pPr>
+        <w:rPr>
+          <w:sz w:val="24"/>
+          <w:szCs w:val="24"/>
+        </w:rPr>
+      </w:pPr>
+      <w:r>
+        <w:rPr>
+          <w:sz w:val="24"/>
+          <w:szCs w:val="24"/>
+        </w:rPr>
+        <w:t xml:space="preserve">For example, if you have several classifiers for which you measure the accuracy and the running time, only the accuracy has to be maximized and the running time to </w:t>
+      </w:r>
+      <w:r>
+        <w:rPr>
+          <w:sz w:val="24"/>
+          <w:szCs w:val="24"/>
+        </w:rPr>
+        <w:t>b</w:t>
+      </w:r>
+      <w:r>
+        <w:rPr>
+          <w:sz w:val="24"/>
+          <w:szCs w:val="24"/>
+        </w:rPr>
+        <w:t>e satisfied (under one threshold)</w:t>
+      </w:r>
+    </w:p>
+    <w:p>
+      <w:pPr>
+        <w:rPr>
+          <w:sz w:val="24"/>
+          <w:szCs w:val="24"/>
+        </w:rPr>
+      </w:pPr>
+      <w:r>
+        <w:rPr>
+          <w:sz w:val="24"/>
+          <w:szCs w:val="24"/>
+        </w:rPr>
+        <w:t>If you have N metrics, you optimize one and you satisfy N-1</w:t>
+      </w:r>
+    </w:p>
+    <w:p>
+      <w:pPr>
+        <w:rPr>
+          <w:sz w:val="24"/>
+          <w:szCs w:val="24"/>
+        </w:rPr>
+      </w:pPr>
+    </w:p>
+    <w:p>
+      <w:pPr>
+        <w:rPr>
+          <w:b/>
+          <w:bCs/>
+          <w:sz w:val="24"/>
+          <w:szCs w:val="24"/>
+        </w:rPr>
+      </w:pPr>
+      <w:r>
+        <w:rPr>
+          <w:b/>
+          <w:bCs/>
+          <w:sz w:val="24"/>
+          <w:szCs w:val="24"/>
+        </w:rPr>
+        <w:t>Train/Dev/Test Distributions</w:t>
+      </w:r>
+    </w:p>
+    <w:p>
+      <w:pPr>
+        <w:rPr>
+          <w:sz w:val="24"/>
+          <w:szCs w:val="24"/>
+        </w:rPr>
+      </w:pPr>
+      <w:r>
+        <w:rPr>
+          <w:sz w:val="24"/>
+          <w:szCs w:val="24"/>
+        </w:rPr>
+        <w:t xml:space="preserve">The dev set + the metric </w:t>
+      </w:r>
+      <w:proofErr w:type="gramStart"/>
+      <w:r>
+        <w:rPr>
+          <w:sz w:val="24"/>
+          <w:szCs w:val="24"/>
+        </w:rPr>
+        <w:t>represent</w:t>
+      </w:r>
+      <w:proofErr w:type="gramEnd"/>
+      <w:r>
+        <w:rPr>
+          <w:sz w:val="24"/>
+          <w:szCs w:val="24"/>
+        </w:rPr>
+        <w:t xml:space="preserve"> the target you want to hit</w:t>
+      </w:r>
+    </w:p>
+    <w:p>
+      <w:pPr>
+        <w:rPr>
+          <w:sz w:val="24"/>
+          <w:szCs w:val="24"/>
+        </w:rPr>
+      </w:pPr>
+      <w:r>
+        <w:rPr>
+          <w:sz w:val="24"/>
+          <w:szCs w:val="24"/>
+        </w:rPr>
+        <w:t xml:space="preserve">It’s really important to pick these 2 correctly, because otherwise, if the dev and test sets have different distributions, then you can have good results for dev, but the results on test are </w:t>
+      </w:r>
+      <w:proofErr w:type="gramStart"/>
+      <w:r>
+        <w:rPr>
+          <w:sz w:val="24"/>
+          <w:szCs w:val="24"/>
+        </w:rPr>
+        <w:t>rubbish</w:t>
+      </w:r>
+      <w:proofErr w:type="gramEnd"/>
+    </w:p>
+    <w:p>
+      <w:pPr>
+        <w:rPr>
+          <w:sz w:val="24"/>
+          <w:szCs w:val="24"/>
+        </w:rPr>
+      </w:pPr>
+      <w:r>
+        <w:rPr>
+          <w:sz w:val="24"/>
+          <w:szCs w:val="24"/>
+        </w:rPr>
+        <w:t>Dev and test sets should be randomly picked</w:t>
+      </w:r>
+      <w:r>
+        <w:rPr>
+          <w:sz w:val="24"/>
+          <w:szCs w:val="24"/>
+        </w:rPr>
+        <w:t>; pick them so that they reflect the data you expect to get in the future and consider important to do well on</w:t>
+      </w:r>
+    </w:p>
+    <w:p>
+      <w:pPr>
+        <w:rPr>
+          <w:sz w:val="24"/>
+          <w:szCs w:val="24"/>
+        </w:rPr>
+      </w:pPr>
+      <w:r>
+        <w:rPr>
+          <w:sz w:val="24"/>
+          <w:szCs w:val="24"/>
+        </w:rPr>
+        <w:t xml:space="preserve">The training set and how you choose it affects how well you hit that </w:t>
+      </w:r>
+      <w:proofErr w:type="gramStart"/>
+      <w:r>
+        <w:rPr>
+          <w:sz w:val="24"/>
+          <w:szCs w:val="24"/>
+        </w:rPr>
+        <w:t>target</w:t>
+      </w:r>
+      <w:proofErr w:type="gramEnd"/>
+    </w:p>
+    <w:p>
+      <w:pPr>
+        <w:rPr>
+          <w:sz w:val="24"/>
+          <w:szCs w:val="24"/>
+        </w:rPr>
+      </w:pPr>
+      <w:r>
+        <w:rPr>
+          <w:noProof/>
+          <w:sz w:val="24"/>
+          <w:szCs w:val="24"/>
+        </w:rPr>
+        <w:lastRenderedPageBreak/>
+        <w:drawing>
+          <wp:inline distT="0" distB="0" distL="0" distR="0" wp14:anchorId="5BDA1126" wp14:editId="57D0CD06">
+            <wp:extent cx="3858163" cy="1752845"/>
+            <wp:effectExtent l="0" t="0" r="0" b="0"/>
+            <wp:docPr id="3" name="Picture 3"/>
+            <wp:cNvGraphicFramePr>
+              <a:graphicFrameLocks xmlns:a="http://schemas.openxmlformats.org/drawingml/2006/main" noChangeAspect="1"/>
+            </wp:cNvGraphicFramePr>
+            <a:graphic xmlns:a="http://schemas.openxmlformats.org/drawingml/2006/main">
+              <a:graphicData uri="http://schemas.openxmlformats.org/drawingml/2006/picture">
+                <pic:pic xmlns:pic="http://schemas.openxmlformats.org/drawingml/2006/picture">
+                  <pic:nvPicPr>
+                    <pic:cNvPr id="1" name=""/>
+                    <pic:cNvPicPr/>
+                  </pic:nvPicPr>
+                  <pic:blipFill>
+                    <a:blip r:embed="rId6"/>
+                    <a:stretch>
+                      <a:fillRect/>
+                    </a:stretch>
+                  </pic:blipFill>
+                  <pic:spPr>
+                    <a:xfrm>
+                      <a:off x="0" y="0"/>
+                      <a:ext cx="3858163" cy="1752845"/>
+                    </a:xfrm>
+                    <a:prstGeom prst="rect">
+                      <a:avLst/>
+                    </a:prstGeom>
+                  </pic:spPr>
+                </pic:pic>
+              </a:graphicData>
+            </a:graphic>
+          </wp:inline>
+        </w:drawing>
+      </w:r>
+    </w:p>
+    <w:p>
+      <w:pPr>
+        <w:rPr>
+          <w:sz w:val="24"/>
+          <w:szCs w:val="24"/>
+        </w:rPr>
+      </w:pPr>
+    </w:p>
+    <w:p>
+      <w:pPr>
+        <w:rPr>
+          <w:b/>
+          <w:bCs/>
+          <w:sz w:val="24"/>
+          <w:szCs w:val="24"/>
+        </w:rPr>
+      </w:pPr>
+      <w:r>
+        <w:rPr>
+          <w:b/>
+          <w:bCs/>
+          <w:sz w:val="24"/>
+          <w:szCs w:val="24"/>
+        </w:rPr>
+        <w:t>Size of the Dev and Test Sets</w:t>
+      </w:r>
+    </w:p>
+    <w:p>
+      <w:pPr>
+        <w:rPr>
+          <w:sz w:val="24"/>
+          <w:szCs w:val="24"/>
+        </w:rPr>
+      </w:pPr>
+      <w:r>
+        <w:rPr>
+          <w:sz w:val="24"/>
+          <w:szCs w:val="24"/>
+        </w:rPr>
+        <w:t xml:space="preserve">Traditionally, the dev and test </w:t>
+      </w:r>
+      <w:r>
+        <w:rPr>
+          <w:sz w:val="24"/>
+          <w:szCs w:val="24"/>
+        </w:rPr>
+        <w:t>sets</w:t>
+      </w:r>
+      <w:r>
+        <w:rPr>
+          <w:sz w:val="24"/>
+          <w:szCs w:val="24"/>
+        </w:rPr>
+        <w:t xml:space="preserve"> represent a large portion for the whole data (like 30% - 40% in total) and that’s fine when you deal with small data sets (&lt;10,000 examples)</w:t>
+      </w:r>
+    </w:p>
+    <w:p>
+      <w:pPr>
+        <w:rPr>
+          <w:sz w:val="24"/>
+          <w:szCs w:val="24"/>
+        </w:rPr>
+      </w:pPr>
+      <w:r>
+        <w:rPr>
+          <w:sz w:val="24"/>
+          <w:szCs w:val="24"/>
+        </w:rPr>
+        <w:t xml:space="preserve">For large data (&gt;1,000,000 examples), it’s ok to leave only 0.1% or 1% for dev / </w:t>
+      </w:r>
+      <w:proofErr w:type="gramStart"/>
+      <w:r>
+        <w:rPr>
+          <w:sz w:val="24"/>
+          <w:szCs w:val="24"/>
+        </w:rPr>
+        <w:t>test</w:t>
+      </w:r>
+      <w:proofErr w:type="gramEnd"/>
+    </w:p>
+    <w:p>
+      <w:pPr>
+        <w:rPr>
+          <w:sz w:val="24"/>
+          <w:szCs w:val="24"/>
+        </w:rPr>
+      </w:pPr>
+      <w:r>
+        <w:rPr>
+          <w:sz w:val="24"/>
+          <w:szCs w:val="24"/>
+        </w:rPr>
+        <w:t xml:space="preserve">The size of the test set should be big enough to give high confidence in the overall performance of your </w:t>
+      </w:r>
+      <w:proofErr w:type="gramStart"/>
+      <w:r>
+        <w:rPr>
+          <w:sz w:val="24"/>
+          <w:szCs w:val="24"/>
+        </w:rPr>
+        <w:t>system</w:t>
+      </w:r>
+      <w:proofErr w:type="gramEnd"/>
+    </w:p>
+    <w:p>
+      <w:pPr>
+        <w:rPr>
+          <w:sz w:val="24"/>
+          <w:szCs w:val="24"/>
+        </w:rPr>
+      </w:pPr>
+      <w:r>
+        <w:rPr>
+          <w:sz w:val="24"/>
+          <w:szCs w:val="24"/>
+        </w:rPr>
+        <w:t>If you are ok with a biased estimate on the dev set, you can avoid having a test set</w:t>
+      </w:r>
+      <w:r>
+        <w:rPr>
+          <w:sz w:val="24"/>
+          <w:szCs w:val="24"/>
+        </w:rPr>
+        <w:t xml:space="preserve">, but if you have only 2 sets, name them train and dev, not train and </w:t>
+      </w:r>
+      <w:proofErr w:type="gramStart"/>
+      <w:r>
+        <w:rPr>
+          <w:sz w:val="24"/>
+          <w:szCs w:val="24"/>
+        </w:rPr>
+        <w:t>test</w:t>
+      </w:r>
+      <w:proofErr w:type="gramEnd"/>
+    </w:p>
+    <w:p>
+      <w:pPr>
+        <w:rPr>
+          <w:sz w:val="24"/>
+          <w:szCs w:val="24"/>
+        </w:rPr>
+      </w:pPr>
+    </w:p>
+    <w:p>
+      <w:pPr>
+        <w:rPr>
+          <w:sz w:val="24"/>
+          <w:szCs w:val="24"/>
+        </w:rPr>
+      </w:pPr>
+    </w:p>
+    <w:p>
+      <w:pPr>
+        <w:rPr>
+          <w:sz w:val="24"/>
+          <w:szCs w:val="24"/>
+        </w:rPr>
+      </w:pPr>
+    </w:p>
+    <w:p>
+      <w:pPr>
+        <w:rPr>
+          <w:sz w:val="24"/>
+          <w:szCs w:val="24"/>
+        </w:rPr>
+      </w:pPr>
+    </w:p>
+    <w:p>
+      <w:pPr>
+        <w:rPr>
           <w:sz w:val="24"/>
           <w:szCs w:val="24"/>
         </w:rPr>

</xml_diff>

<commit_message>
fnished the 'Setting Up your Goal' section
</commit_message>
<xml_diff>
--- a/Course 3 - Structuring Machine Learning Projects/Week 1/Week 1 - Notes.docx
+++ b/Course 3 - Structuring Machine Learning Projects/Week 1/Week 1 - Notes.docx
@@ -109,17 +109,8 @@
           <w:sz w:val="24"/>
           <w:szCs w:val="24"/>
         </w:rPr>
-        <w:t xml:space="preserve">A strategy is needed because when you want to improve the performance of your NN you can try a lot of things, but you can wander around for many months by choosing a wrong </w:t>
-      </w:r>
-      <w:proofErr w:type="gramStart"/>
-      <w:r>
-        <w:rPr>
-          <w:sz w:val="24"/>
-          <w:szCs w:val="24"/>
-        </w:rPr>
-        <w:t>path</w:t>
-      </w:r>
-      <w:proofErr w:type="gramEnd"/>
+        <w:t>A strategy is needed because when you want to improve the performance of your NN you can try a lot of things, but you can wander around for many months by choosing a wrong path</w:t>
+      </w:r>
     </w:p>
     <w:p>
       <w:pPr>
@@ -160,17 +151,8 @@
           <w:sz w:val="24"/>
           <w:szCs w:val="24"/>
         </w:rPr>
-        <w:t xml:space="preserve">Is the process of tuning a NN by separating the techniques used, so that we don’t influence other things except the thing we are </w:t>
-      </w:r>
-      <w:proofErr w:type="gramStart"/>
-      <w:r>
-        <w:rPr>
-          <w:sz w:val="24"/>
-          <w:szCs w:val="24"/>
-        </w:rPr>
-        <w:t>tuning</w:t>
-      </w:r>
-      <w:proofErr w:type="gramEnd"/>
+        <w:t>Is the process of tuning a NN by separating the techniques used, so that we don’t influence other things except the thing we are tuning</w:t>
+      </w:r>
     </w:p>
     <w:p>
       <w:pPr>
@@ -198,23 +180,7 @@
           <w:sz w:val="24"/>
           <w:szCs w:val="24"/>
         </w:rPr>
-        <w:t xml:space="preserve"> </w:t>
-      </w:r>
-      <w:proofErr w:type="gramStart"/>
-      <w:r>
-        <w:rPr>
-          <w:sz w:val="24"/>
-          <w:szCs w:val="24"/>
-        </w:rPr>
-        <w:t>do</w:t>
-      </w:r>
-      <w:proofErr w:type="gramEnd"/>
-      <w:r>
-        <w:rPr>
-          <w:sz w:val="24"/>
-          <w:szCs w:val="24"/>
-        </w:rPr>
-        <w:t xml:space="preserve"> not influence other settings</w:t>
+        <w:t xml:space="preserve"> do not influence other settings</w:t>
       </w:r>
     </w:p>
     <w:p>
@@ -266,46 +232,28 @@
         </w:rPr>
         <w:t xml:space="preserve">would </w:t>
       </w:r>
-      <w:proofErr w:type="gramStart"/>
-      <w:r>
-        <w:rPr>
-          <w:sz w:val="24"/>
-          <w:szCs w:val="24"/>
-        </w:rPr>
-        <w:t>had</w:t>
-      </w:r>
-      <w:proofErr w:type="gramEnd"/>
-      <w:r>
-        <w:rPr>
-          <w:sz w:val="24"/>
-          <w:szCs w:val="24"/>
-        </w:rPr>
-        <w:t xml:space="preserve"> been harder</w:t>
-      </w:r>
-    </w:p>
-    <w:p>
-      <w:pPr>
-        <w:rPr>
-          <w:sz w:val="24"/>
-          <w:szCs w:val="24"/>
-        </w:rPr>
-      </w:pPr>
-      <w:r>
-        <w:rPr>
-          <w:sz w:val="24"/>
-          <w:szCs w:val="24"/>
-        </w:rPr>
-        <w:t xml:space="preserve">Exactly like that for the DL, there is a chain of </w:t>
-      </w:r>
-      <w:proofErr w:type="gramStart"/>
-      <w:r>
-        <w:rPr>
-          <w:sz w:val="24"/>
-          <w:szCs w:val="24"/>
-        </w:rPr>
-        <w:t>assumptions</w:t>
-      </w:r>
-      <w:proofErr w:type="gramEnd"/>
+      <w:r>
+        <w:rPr>
+          <w:sz w:val="24"/>
+          <w:szCs w:val="24"/>
+        </w:rPr>
+        <w:t>had been harder</w:t>
+      </w:r>
+    </w:p>
+    <w:p>
+      <w:pPr>
+        <w:rPr>
+          <w:sz w:val="24"/>
+          <w:szCs w:val="24"/>
+        </w:rPr>
+      </w:pPr>
+      <w:r>
+        <w:rPr>
+          <w:sz w:val="24"/>
+          <w:szCs w:val="24"/>
+        </w:rPr>
+        <w:t>Exactly like that for the DL, there is a chain of assumptions</w:t>
+      </w:r>
     </w:p>
     <w:p>
       <w:pPr>
@@ -369,23 +317,7 @@
           <w:sz w:val="24"/>
           <w:szCs w:val="24"/>
         </w:rPr>
-        <w:t xml:space="preserve">Early stopping represents a technique that interfere </w:t>
-      </w:r>
-      <w:proofErr w:type="gramStart"/>
-      <w:r>
-        <w:rPr>
-          <w:sz w:val="24"/>
-          <w:szCs w:val="24"/>
-        </w:rPr>
-        <w:t>in</w:t>
-      </w:r>
-      <w:proofErr w:type="gramEnd"/>
-      <w:r>
-        <w:rPr>
-          <w:sz w:val="24"/>
-          <w:szCs w:val="24"/>
-        </w:rPr>
-        <w:t xml:space="preserve"> the same time with the performance on the train and dev </w:t>
+        <w:t xml:space="preserve">Early stopping represents a technique that interfere in the same time with the performance on the train and dev </w:t>
       </w:r>
       <w:r>
         <w:rPr>
@@ -453,17 +385,8 @@
           <w:sz w:val="24"/>
           <w:szCs w:val="24"/>
         </w:rPr>
-        <w:t xml:space="preserve">If you deal with a classifier for which you have computed the precision and the recall, it would be really hard to pick the best model considering multiple </w:t>
-      </w:r>
-      <w:proofErr w:type="gramStart"/>
-      <w:r>
-        <w:rPr>
-          <w:sz w:val="24"/>
-          <w:szCs w:val="24"/>
-        </w:rPr>
-        <w:t>metrics</w:t>
-      </w:r>
-      <w:proofErr w:type="gramEnd"/>
+        <w:t>If you deal with a classifier for which you have computed the precision and the recall, it would be really hard to pick the best model considering multiple metrics</w:t>
+      </w:r>
     </w:p>
     <w:p>
       <w:pPr>
@@ -537,23 +460,7 @@
           <w:sz w:val="24"/>
           <w:szCs w:val="24"/>
         </w:rPr>
-        <w:t xml:space="preserve">In order to evaluate a </w:t>
-      </w:r>
-      <w:proofErr w:type="gramStart"/>
-      <w:r>
-        <w:rPr>
-          <w:sz w:val="24"/>
-          <w:szCs w:val="24"/>
-        </w:rPr>
-        <w:t>model</w:t>
-      </w:r>
-      <w:proofErr w:type="gramEnd"/>
-      <w:r>
-        <w:rPr>
-          <w:sz w:val="24"/>
-          <w:szCs w:val="24"/>
-        </w:rPr>
-        <w:t xml:space="preserve"> you need a dev set and a single (real) number evaluation metric</w:t>
+        <w:t>In order to evaluate a model you need a dev set and a single (real) number evaluation metric</w:t>
       </w:r>
     </w:p>
     <w:p>
@@ -582,17 +489,8 @@
           <w:sz w:val="24"/>
           <w:szCs w:val="24"/>
         </w:rPr>
-        <w:t xml:space="preserve"> the mean of the performance across these </w:t>
-      </w:r>
-      <w:proofErr w:type="gramStart"/>
-      <w:r>
-        <w:rPr>
-          <w:sz w:val="24"/>
-          <w:szCs w:val="24"/>
-        </w:rPr>
-        <w:t>regions</w:t>
-      </w:r>
-      <w:proofErr w:type="gramEnd"/>
+        <w:t xml:space="preserve"> the mean of the performance across these regions</w:t>
+      </w:r>
     </w:p>
     <w:p>
       <w:pPr>
@@ -683,17 +581,8 @@
           <w:sz w:val="24"/>
           <w:szCs w:val="24"/>
         </w:rPr>
-        <w:t xml:space="preserve">You cannot optimize more metrics at </w:t>
-      </w:r>
-      <w:proofErr w:type="gramStart"/>
-      <w:r>
-        <w:rPr>
-          <w:sz w:val="24"/>
-          <w:szCs w:val="24"/>
-        </w:rPr>
-        <w:t>once</w:t>
-      </w:r>
-      <w:proofErr w:type="gramEnd"/>
+        <w:t>You cannot optimize more metrics at once</w:t>
+      </w:r>
     </w:p>
     <w:p>
       <w:pPr>
@@ -778,48 +667,23 @@
           <w:sz w:val="24"/>
           <w:szCs w:val="24"/>
         </w:rPr>
-        <w:t xml:space="preserve">The dev set + the metric </w:t>
-      </w:r>
-      <w:proofErr w:type="gramStart"/>
-      <w:r>
-        <w:rPr>
-          <w:sz w:val="24"/>
-          <w:szCs w:val="24"/>
-        </w:rPr>
-        <w:t>represent</w:t>
-      </w:r>
-      <w:proofErr w:type="gramEnd"/>
-      <w:r>
-        <w:rPr>
-          <w:sz w:val="24"/>
-          <w:szCs w:val="24"/>
-        </w:rPr>
-        <w:t xml:space="preserve"> the target you want to hit</w:t>
-      </w:r>
-    </w:p>
-    <w:p>
-      <w:pPr>
-        <w:rPr>
-          <w:sz w:val="24"/>
-          <w:szCs w:val="24"/>
-        </w:rPr>
-      </w:pPr>
-      <w:r>
-        <w:rPr>
-          <w:sz w:val="24"/>
-          <w:szCs w:val="24"/>
-        </w:rPr>
-        <w:t xml:space="preserve">It’s really important to pick these 2 correctly, because otherwise, if the dev and test sets have different distributions, then you can have good results for dev, but the results on test are </w:t>
-      </w:r>
-      <w:proofErr w:type="gramStart"/>
-      <w:r>
-        <w:rPr>
-          <w:sz w:val="24"/>
-          <w:szCs w:val="24"/>
-        </w:rPr>
-        <w:t>rubbish</w:t>
-      </w:r>
-      <w:proofErr w:type="gramEnd"/>
+        <w:t>The dev set + the metric represent the target you want to hit</w:t>
+      </w:r>
+    </w:p>
+    <w:p>
+      <w:pPr>
+        <w:rPr>
+          <w:sz w:val="24"/>
+          <w:szCs w:val="24"/>
+        </w:rPr>
+      </w:pPr>
+      <w:r>
+        <w:rPr>
+          <w:sz w:val="24"/>
+          <w:szCs w:val="24"/>
+        </w:rPr>
+        <w:t>It’s really important to pick these 2 correctly, because otherwise, if the dev and test sets have different distributions, then you can have good results for dev, but the results on test are rubbish</w:t>
+      </w:r>
     </w:p>
     <w:p>
       <w:pPr>
@@ -855,17 +719,8 @@
           <w:sz w:val="24"/>
           <w:szCs w:val="24"/>
         </w:rPr>
-        <w:t xml:space="preserve">The training set and how you choose it affects how well you hit that </w:t>
-      </w:r>
-      <w:proofErr w:type="gramStart"/>
-      <w:r>
-        <w:rPr>
-          <w:sz w:val="24"/>
-          <w:szCs w:val="24"/>
-        </w:rPr>
-        <w:t>target</w:t>
-      </w:r>
-      <w:proofErr w:type="gramEnd"/>
+        <w:t>The training set and how you choose it affects how well you hit that target</w:t>
+      </w:r>
     </w:p>
     <w:p>
       <w:pPr>
@@ -986,41 +841,23 @@
           <w:sz w:val="24"/>
           <w:szCs w:val="24"/>
         </w:rPr>
-        <w:t xml:space="preserve">For large data (&gt;1,000,000 examples), it’s ok to leave only 0.1% or 1% for dev / </w:t>
-      </w:r>
-      <w:proofErr w:type="gramStart"/>
-      <w:r>
-        <w:rPr>
-          <w:sz w:val="24"/>
-          <w:szCs w:val="24"/>
-        </w:rPr>
-        <w:t>test</w:t>
-      </w:r>
-      <w:proofErr w:type="gramEnd"/>
-    </w:p>
-    <w:p>
-      <w:pPr>
-        <w:rPr>
-          <w:sz w:val="24"/>
-          <w:szCs w:val="24"/>
-        </w:rPr>
-      </w:pPr>
-      <w:r>
-        <w:rPr>
-          <w:sz w:val="24"/>
-          <w:szCs w:val="24"/>
-        </w:rPr>
-        <w:t xml:space="preserve">The size of the test set should be big enough to give high confidence in the overall performance of your </w:t>
-      </w:r>
-      <w:proofErr w:type="gramStart"/>
-      <w:r>
-        <w:rPr>
-          <w:sz w:val="24"/>
-          <w:szCs w:val="24"/>
-        </w:rPr>
-        <w:t>system</w:t>
-      </w:r>
-      <w:proofErr w:type="gramEnd"/>
+        <w:t>For large data (&gt;1,000,000 examples), it’s ok to leave only 0.1% or 1% for dev / test</w:t>
+      </w:r>
+    </w:p>
+    <w:p>
+      <w:pPr>
+        <w:rPr>
+          <w:sz w:val="24"/>
+          <w:szCs w:val="24"/>
+        </w:rPr>
+      </w:pPr>
+      <w:r>
+        <w:rPr>
+          <w:sz w:val="24"/>
+          <w:szCs w:val="24"/>
+        </w:rPr>
+        <w:t>The size of the test set should be big enough to give high confidence in the overall performance of your system</w:t>
+      </w:r>
     </w:p>
     <w:p>
       <w:pPr>
@@ -1041,25 +878,325 @@
           <w:sz w:val="24"/>
           <w:szCs w:val="24"/>
         </w:rPr>
-        <w:t xml:space="preserve">, but if you have only 2 sets, name them train and dev, not train and </w:t>
-      </w:r>
-      <w:proofErr w:type="gramStart"/>
-      <w:r>
-        <w:rPr>
-          <w:sz w:val="24"/>
-          <w:szCs w:val="24"/>
-        </w:rPr>
-        <w:t>test</w:t>
-      </w:r>
-      <w:proofErr w:type="gramEnd"/>
-    </w:p>
-    <w:p>
-      <w:pPr>
-        <w:rPr>
-          <w:sz w:val="24"/>
-          <w:szCs w:val="24"/>
-        </w:rPr>
-      </w:pPr>
+        <w:t>, but if you have only 2 sets, name them train and dev, not train and test</w:t>
+      </w:r>
+    </w:p>
+    <w:p>
+      <w:pPr>
+        <w:rPr>
+          <w:sz w:val="24"/>
+          <w:szCs w:val="24"/>
+        </w:rPr>
+      </w:pPr>
+    </w:p>
+    <w:p>
+      <w:pPr>
+        <w:rPr>
+          <w:b/>
+          <w:bCs/>
+          <w:sz w:val="24"/>
+          <w:szCs w:val="24"/>
+        </w:rPr>
+      </w:pPr>
+      <w:r>
+        <w:rPr>
+          <w:b/>
+          <w:bCs/>
+          <w:sz w:val="24"/>
+          <w:szCs w:val="24"/>
+        </w:rPr>
+        <w:t>When to Change Dev/Test Sets and Metrics?</w:t>
+      </w:r>
+    </w:p>
+    <w:p>
+      <w:pPr>
+        <w:rPr>
+          <w:sz w:val="24"/>
+          <w:szCs w:val="24"/>
+        </w:rPr>
+      </w:pPr>
+      <w:r>
+        <w:rPr>
+          <w:sz w:val="24"/>
+          <w:szCs w:val="24"/>
+        </w:rPr>
+        <w:t>Let’s say you have trained 2 classifiers: A with 3% error and B with 5% error</w:t>
+      </w:r>
+    </w:p>
+    <w:p>
+      <w:pPr>
+        <w:rPr>
+          <w:sz w:val="24"/>
+          <w:szCs w:val="24"/>
+        </w:rPr>
+      </w:pPr>
+      <w:r>
+        <w:rPr>
+          <w:sz w:val="24"/>
+          <w:szCs w:val="24"/>
+        </w:rPr>
+        <w:t>The problem is that the better classifier predicts pictures you don’t want your user to see, so you’re not satisfied with the results, even though it has the better metric (you prefer B)</w:t>
+      </w:r>
+    </w:p>
+    <w:p>
+      <w:pPr>
+        <w:rPr>
+          <w:sz w:val="24"/>
+          <w:szCs w:val="24"/>
+        </w:rPr>
+      </w:pPr>
+      <w:r>
+        <w:rPr>
+          <w:sz w:val="24"/>
+          <w:szCs w:val="24"/>
+        </w:rPr>
+        <w:t>This is a sign that you should change the metric / loss function, so that it will fit your preferences; in this case you just penalize when an unwanted picture (porn one) is predicted</w:t>
+      </w:r>
+    </w:p>
+    <w:p>
+      <w:pPr>
+        <w:rPr>
+          <w:sz w:val="24"/>
+          <w:szCs w:val="24"/>
+        </w:rPr>
+      </w:pPr>
+      <w:r>
+        <w:rPr>
+          <w:sz w:val="24"/>
+          <w:szCs w:val="24"/>
+        </w:rPr>
+        <w:drawing>
+          <wp:inline distT="0" distB="0" distL="0" distR="0" wp14:anchorId="06097B93" wp14:editId="60A3FB29">
+            <wp:extent cx="4800600" cy="1525832"/>
+            <wp:effectExtent l="0" t="0" r="0" b="0"/>
+            <wp:docPr id="4" name="Picture 4"/>
+            <wp:cNvGraphicFramePr>
+              <a:graphicFrameLocks xmlns:a="http://schemas.openxmlformats.org/drawingml/2006/main" noChangeAspect="1"/>
+            </wp:cNvGraphicFramePr>
+            <a:graphic xmlns:a="http://schemas.openxmlformats.org/drawingml/2006/main">
+              <a:graphicData uri="http://schemas.openxmlformats.org/drawingml/2006/picture">
+                <pic:pic xmlns:pic="http://schemas.openxmlformats.org/drawingml/2006/picture">
+                  <pic:nvPicPr>
+                    <pic:cNvPr id="1" name=""/>
+                    <pic:cNvPicPr/>
+                  </pic:nvPicPr>
+                  <pic:blipFill>
+                    <a:blip r:embed="rId7"/>
+                    <a:stretch>
+                      <a:fillRect/>
+                    </a:stretch>
+                  </pic:blipFill>
+                  <pic:spPr>
+                    <a:xfrm>
+                      <a:off x="0" y="0"/>
+                      <a:ext cx="4806888" cy="1527831"/>
+                    </a:xfrm>
+                    <a:prstGeom prst="rect">
+                      <a:avLst/>
+                    </a:prstGeom>
+                  </pic:spPr>
+                </pic:pic>
+              </a:graphicData>
+            </a:graphic>
+          </wp:inline>
+        </w:drawing>
+      </w:r>
+    </w:p>
+    <w:p>
+      <w:pPr>
+        <w:rPr>
+          <w:sz w:val="24"/>
+          <w:szCs w:val="24"/>
+        </w:rPr>
+      </w:pPr>
+      <w:r>
+        <w:rPr>
+          <w:sz w:val="24"/>
+          <w:szCs w:val="24"/>
+        </w:rPr>
+        <w:t>The orthogonalization process:</w:t>
+      </w:r>
+    </w:p>
+    <w:p>
+      <w:pPr>
+        <w:rPr>
+          <w:sz w:val="24"/>
+          <w:szCs w:val="24"/>
+        </w:rPr>
+      </w:pPr>
+      <w:r>
+        <w:rPr>
+          <w:sz w:val="24"/>
+          <w:szCs w:val="24"/>
+        </w:rPr>
+        <w:lastRenderedPageBreak/>
+        <w:t>1. define the metric that fits your preferences</w:t>
+      </w:r>
+    </w:p>
+    <w:p>
+      <w:pPr>
+        <w:rPr>
+          <w:sz w:val="24"/>
+          <w:szCs w:val="24"/>
+        </w:rPr>
+      </w:pPr>
+      <w:r>
+        <w:rPr>
+          <w:sz w:val="24"/>
+          <w:szCs w:val="24"/>
+        </w:rPr>
+        <w:t>2. only then focus on how to do well on this metric</w:t>
+      </w:r>
+    </w:p>
+    <w:p>
+      <w:pPr>
+        <w:rPr>
+          <w:sz w:val="24"/>
+          <w:szCs w:val="24"/>
+        </w:rPr>
+      </w:pPr>
+      <w:r>
+        <w:rPr>
+          <w:sz w:val="24"/>
+          <w:szCs w:val="24"/>
+        </w:rPr>
+        <w:t>If you have a model that performs well on the dev and test data, but it does bad in production (on data from users), then this is a sign that you have to change the dev / test sets to match the real data</w:t>
+      </w:r>
+    </w:p>
+    <w:p>
+      <w:pPr>
+        <w:rPr>
+          <w:sz w:val="24"/>
+          <w:szCs w:val="24"/>
+        </w:rPr>
+      </w:pPr>
+      <w:r>
+        <w:rPr>
+          <w:sz w:val="24"/>
+          <w:szCs w:val="24"/>
+        </w:rPr>
+        <w:drawing>
+          <wp:inline distT="0" distB="0" distL="0" distR="0" wp14:anchorId="61929013" wp14:editId="3A0503EE">
+            <wp:extent cx="5943600" cy="1224915"/>
+            <wp:effectExtent l="0" t="0" r="0" b="0"/>
+            <wp:docPr id="5" name="Picture 5"/>
+            <wp:cNvGraphicFramePr>
+              <a:graphicFrameLocks xmlns:a="http://schemas.openxmlformats.org/drawingml/2006/main" noChangeAspect="1"/>
+            </wp:cNvGraphicFramePr>
+            <a:graphic xmlns:a="http://schemas.openxmlformats.org/drawingml/2006/main">
+              <a:graphicData uri="http://schemas.openxmlformats.org/drawingml/2006/picture">
+                <pic:pic xmlns:pic="http://schemas.openxmlformats.org/drawingml/2006/picture">
+                  <pic:nvPicPr>
+                    <pic:cNvPr id="1" name=""/>
+                    <pic:cNvPicPr/>
+                  </pic:nvPicPr>
+                  <pic:blipFill>
+                    <a:blip r:embed="rId8"/>
+                    <a:stretch>
+                      <a:fillRect/>
+                    </a:stretch>
+                  </pic:blipFill>
+                  <pic:spPr>
+                    <a:xfrm>
+                      <a:off x="0" y="0"/>
+                      <a:ext cx="5943600" cy="1224915"/>
+                    </a:xfrm>
+                    <a:prstGeom prst="rect">
+                      <a:avLst/>
+                    </a:prstGeom>
+                  </pic:spPr>
+                </pic:pic>
+              </a:graphicData>
+            </a:graphic>
+          </wp:inline>
+        </w:drawing>
+      </w:r>
+    </w:p>
+    <w:p>
+      <w:pPr>
+        <w:rPr>
+          <w:sz w:val="24"/>
+          <w:szCs w:val="24"/>
+        </w:rPr>
+      </w:pPr>
+      <w:r>
+        <w:rPr>
+          <w:sz w:val="24"/>
+          <w:szCs w:val="24"/>
+        </w:rPr>
+        <w:t>If doing well on your metric + dev / test data sets does not correspond to doing well on your application, change your metric and</w:t>
+      </w:r>
+      <w:r>
+        <w:rPr>
+          <w:sz w:val="24"/>
+          <w:szCs w:val="24"/>
+        </w:rPr>
+        <w:t xml:space="preserve"> </w:t>
+      </w:r>
+      <w:r>
+        <w:rPr>
+          <w:sz w:val="24"/>
+          <w:szCs w:val="24"/>
+        </w:rPr>
+        <w:t>/</w:t>
+      </w:r>
+      <w:r>
+        <w:rPr>
+          <w:sz w:val="24"/>
+          <w:szCs w:val="24"/>
+        </w:rPr>
+        <w:t xml:space="preserve"> </w:t>
+      </w:r>
+      <w:r>
+        <w:rPr>
+          <w:sz w:val="24"/>
+          <w:szCs w:val="24"/>
+        </w:rPr>
+        <w:t>or your dev</w:t>
+      </w:r>
+      <w:r>
+        <w:rPr>
+          <w:sz w:val="24"/>
+          <w:szCs w:val="24"/>
+        </w:rPr>
+        <w:t xml:space="preserve"> </w:t>
+      </w:r>
+      <w:r>
+        <w:rPr>
+          <w:sz w:val="24"/>
+          <w:szCs w:val="24"/>
+        </w:rPr>
+        <w:t>/</w:t>
+      </w:r>
+      <w:r>
+        <w:rPr>
+          <w:sz w:val="24"/>
+          <w:szCs w:val="24"/>
+        </w:rPr>
+        <w:t xml:space="preserve"> </w:t>
+      </w:r>
+      <w:r>
+        <w:rPr>
+          <w:sz w:val="24"/>
+          <w:szCs w:val="24"/>
+        </w:rPr>
+        <w:t>test set</w:t>
+      </w:r>
+    </w:p>
+    <w:p>
+      <w:pPr>
+        <w:rPr>
+          <w:sz w:val="24"/>
+          <w:szCs w:val="24"/>
+        </w:rPr>
+      </w:pPr>
+      <w:r>
+        <w:rPr>
+          <w:sz w:val="24"/>
+          <w:szCs w:val="24"/>
+        </w:rPr>
+        <w:t xml:space="preserve"> </w:t>
+      </w:r>
     </w:p>
     <w:p>
       <w:pPr>
@@ -1529,6 +1666,17 @@
     <w:semiHidden/>
     <w:unhideWhenUsed/>
   </w:style>
+  <w:style w:type="paragraph" w:styleId="ListParagraph">
+    <w:name w:val="List Paragraph"/>
+    <w:basedOn w:val="Normal"/>
+    <w:uiPriority w:val="34"/>
+    <w:qFormat/>
+    <w:rsid w:val="009D6F04"/>
+    <w:pPr>
+      <w:ind w:left="720"/>
+      <w:contextualSpacing/>
+    </w:pPr>
+  </w:style>
 </w:styles>
 </file>
 

</xml_diff>

<commit_message>
started to add notes about human-level performance
</commit_message>
<xml_diff>
--- a/Course 3 - Structuring Machine Learning Projects/Week 1/Week 1 - Notes.docx
+++ b/Course 3 - Structuring Machine Learning Projects/Week 1/Week 1 - Notes.docx
@@ -1,6 +1,6 @@
 
 <file path=word/document.xml><?xml version="1.0" encoding="utf-8"?>
-<w:document xmlns:wpc="http://schemas.microsoft.com/office/word/2010/wordprocessingCanvas" xmlns:cx="http://schemas.microsoft.com/office/drawing/2014/chartex" xmlns:cx1="http://schemas.microsoft.com/office/drawing/2015/9/8/chartex" xmlns:cx2="http://schemas.microsoft.com/office/drawing/2015/10/21/chartex" xmlns:cx3="http://schemas.microsoft.com/office/drawing/2016/5/9/chartex" xmlns:cx4="http://schemas.microsoft.com/office/drawing/2016/5/10/chartex" xmlns:cx5="http://schemas.microsoft.com/office/drawing/2016/5/11/chartex" xmlns:cx6="http://schemas.microsoft.com/office/drawing/2016/5/12/chartex" xmlns:cx7="http://schemas.microsoft.com/office/drawing/2016/5/13/chartex" xmlns:cx8="http://schemas.microsoft.com/office/drawing/2016/5/14/chartex" xmlns:mc="http://schemas.openxmlformats.org/markup-compatibility/2006" xmlns:aink="http://schemas.microsoft.com/office/drawing/2016/ink" xmlns:am3d="http://schemas.microsoft.com/office/drawing/2017/model3d" xmlns:o="urn:schemas-microsoft-com:office:office" xmlns:oel="http://schemas.microsoft.com/office/2019/extlst" xmlns:r="http://schemas.openxmlformats.org/officeDocument/2006/relationships" xmlns:m="http://schemas.openxmlformats.org/officeDocument/2006/math" xmlns:v="urn:schemas-microsoft-com:vml" xmlns:wp14="http://schemas.microsoft.com/office/word/2010/wordprocessingDrawing" xmlns:wp="http://schemas.openxmlformats.org/drawingml/2006/wordprocessingDrawing" xmlns:w10="urn:schemas-microsoft-com:office:word" xmlns:w="http://schemas.openxmlformats.org/wordprocessingml/2006/main" xmlns:w14="http://schemas.microsoft.com/office/word/2010/wordml" xmlns:w15="http://schemas.microsoft.com/office/word/2012/wordml" xmlns:w16cex="http://schemas.microsoft.com/office/word/2018/wordml/cex" xmlns:w16cid="http://schemas.microsoft.com/office/word/2016/wordml/cid" xmlns:w16="http://schemas.microsoft.com/office/word/2018/wordml" xmlns:w16du="http://schemas.microsoft.com/office/word/2023/wordml/word16du" xmlns:w16sdtdh="http://schemas.microsoft.com/office/word/2020/wordml/sdtdatahash" xmlns:w16se="http://schemas.microsoft.com/office/word/2015/wordml/symex" xmlns:wpg="http://schemas.microsoft.com/office/word/2010/wordprocessingGroup" xmlns:wpi="http://schemas.microsoft.com/office/word/2010/wordprocessingInk" xmlns:wne="http://schemas.microsoft.com/office/word/2006/wordml" xmlns:wps="http://schemas.microsoft.com/office/word/2010/wordprocessingShape" mc:Ignorable="w14 w15 w16se w16cid w16 w16cex w16sdtdh wp14">
+<w:document xmlns:wpc="http://schemas.microsoft.com/office/word/2010/wordprocessingCanvas" xmlns:cx="http://schemas.microsoft.com/office/drawing/2014/chartex" xmlns:cx1="http://schemas.microsoft.com/office/drawing/2015/9/8/chartex" xmlns:cx2="http://schemas.microsoft.com/office/drawing/2015/10/21/chartex" xmlns:cx3="http://schemas.microsoft.com/office/drawing/2016/5/9/chartex" xmlns:cx4="http://schemas.microsoft.com/office/drawing/2016/5/10/chartex" xmlns:cx5="http://schemas.microsoft.com/office/drawing/2016/5/11/chartex" xmlns:cx6="http://schemas.microsoft.com/office/drawing/2016/5/12/chartex" xmlns:cx7="http://schemas.microsoft.com/office/drawing/2016/5/13/chartex" xmlns:cx8="http://schemas.microsoft.com/office/drawing/2016/5/14/chartex" xmlns:mc="http://schemas.openxmlformats.org/markup-compatibility/2006" xmlns:aink="http://schemas.microsoft.com/office/drawing/2016/ink" xmlns:am3d="http://schemas.microsoft.com/office/drawing/2017/model3d" xmlns:o="urn:schemas-microsoft-com:office:office" xmlns:oel="http://schemas.microsoft.com/office/2019/extlst" xmlns:r="http://schemas.openxmlformats.org/officeDocument/2006/relationships" xmlns:m="http://schemas.openxmlformats.org/officeDocument/2006/math" xmlns:v="urn:schemas-microsoft-com:vml" xmlns:wp14="http://schemas.microsoft.com/office/word/2010/wordprocessingDrawing" xmlns:wp="http://schemas.openxmlformats.org/drawingml/2006/wordprocessingDrawing" xmlns:w10="urn:schemas-microsoft-com:office:word" xmlns:w="http://schemas.openxmlformats.org/wordprocessingml/2006/main" xmlns:w14="http://schemas.microsoft.com/office/word/2010/wordml" xmlns:w15="http://schemas.microsoft.com/office/word/2012/wordml" xmlns:w16cex="http://schemas.microsoft.com/office/word/2018/wordml/cex" xmlns:w16cid="http://schemas.microsoft.com/office/word/2016/wordml/cid" xmlns:w16="http://schemas.microsoft.com/office/word/2018/wordml" xmlns:w16sdtdh="http://schemas.microsoft.com/office/word/2020/wordml/sdtdatahash" xmlns:w16se="http://schemas.microsoft.com/office/word/2015/wordml/symex" xmlns:wpg="http://schemas.microsoft.com/office/word/2010/wordprocessingGroup" xmlns:wpi="http://schemas.microsoft.com/office/word/2010/wordprocessingInk" xmlns:wne="http://schemas.microsoft.com/office/word/2006/wordml" xmlns:wps="http://schemas.microsoft.com/office/word/2010/wordprocessingShape" mc:Ignorable="w14 w15 w16se w16cid w16 w16cex w16sdtdh wp14">
   <w:body>
     <w:p>
       <w:pPr>
@@ -962,6 +962,7 @@
       </w:pPr>
       <w:r>
         <w:rPr>
+          <w:noProof/>
           <w:sz w:val="24"/>
           <w:szCs w:val="24"/>
         </w:rPr>
@@ -1072,6 +1073,7 @@
       </w:pPr>
       <w:r>
         <w:rPr>
+          <w:noProof/>
           <w:sz w:val="24"/>
           <w:szCs w:val="24"/>
         </w:rPr>
@@ -1182,6 +1184,154 @@
         </w:rPr>
         <w:t>test set</w:t>
       </w:r>
+    </w:p>
+    <w:p>
+      <w:pPr>
+        <w:rPr>
+          <w:sz w:val="24"/>
+          <w:szCs w:val="24"/>
+        </w:rPr>
+      </w:pPr>
+    </w:p>
+    <w:p>
+      <w:pPr>
+        <w:rPr>
+          <w:b/>
+          <w:bCs/>
+          <w:sz w:val="28"/>
+          <w:szCs w:val="28"/>
+        </w:rPr>
+      </w:pPr>
+      <w:r>
+        <w:rPr>
+          <w:b/>
+          <w:bCs/>
+          <w:sz w:val="28"/>
+          <w:szCs w:val="28"/>
+        </w:rPr>
+        <w:t>Comparing to Human-level Performance</w:t>
+      </w:r>
+    </w:p>
+    <w:p>
+      <w:pPr>
+        <w:rPr>
+          <w:b/>
+          <w:bCs/>
+          <w:sz w:val="24"/>
+          <w:szCs w:val="24"/>
+        </w:rPr>
+      </w:pPr>
+      <w:r>
+        <w:rPr>
+          <w:b/>
+          <w:bCs/>
+          <w:sz w:val="24"/>
+          <w:szCs w:val="24"/>
+        </w:rPr>
+        <w:t>Why Human-level Performance?</w:t>
+      </w:r>
+    </w:p>
+    <w:p>
+      <w:pPr>
+        <w:rPr>
+          <w:sz w:val="24"/>
+          <w:szCs w:val="24"/>
+        </w:rPr>
+      </w:pPr>
+      <w:r>
+        <w:rPr>
+          <w:sz w:val="24"/>
+          <w:szCs w:val="24"/>
+        </w:rPr>
+        <w:t>There are two performance thresholds we want to consider: the human one and the Bayes optimal error, which is the best possible error (it isn’t feasible to reach)</w:t>
+      </w:r>
+    </w:p>
+    <w:p>
+      <w:pPr>
+        <w:rPr>
+          <w:sz w:val="24"/>
+          <w:szCs w:val="24"/>
+        </w:rPr>
+      </w:pPr>
+      <w:r>
+        <w:rPr>
+          <w:sz w:val="24"/>
+          <w:szCs w:val="24"/>
+        </w:rPr>
+        <w:drawing>
+          <wp:inline distT="0" distB="0" distL="0" distR="0" wp14:anchorId="09BF0665" wp14:editId="69E8AC93">
+            <wp:extent cx="4524499" cy="2185391"/>
+            <wp:effectExtent l="0" t="0" r="0" b="5715"/>
+            <wp:docPr id="132118876" name="Picture 1"/>
+            <wp:cNvGraphicFramePr>
+              <a:graphicFrameLocks xmlns:a="http://schemas.openxmlformats.org/drawingml/2006/main" noChangeAspect="1"/>
+            </wp:cNvGraphicFramePr>
+            <a:graphic xmlns:a="http://schemas.openxmlformats.org/drawingml/2006/main">
+              <a:graphicData uri="http://schemas.openxmlformats.org/drawingml/2006/picture">
+                <pic:pic xmlns:pic="http://schemas.openxmlformats.org/drawingml/2006/picture">
+                  <pic:nvPicPr>
+                    <pic:cNvPr id="132118876" name=""/>
+                    <pic:cNvPicPr/>
+                  </pic:nvPicPr>
+                  <pic:blipFill>
+                    <a:blip r:embed="rId9"/>
+                    <a:stretch>
+                      <a:fillRect/>
+                    </a:stretch>
+                  </pic:blipFill>
+                  <pic:spPr>
+                    <a:xfrm>
+                      <a:off x="0" y="0"/>
+                      <a:ext cx="4548927" cy="2197190"/>
+                    </a:xfrm>
+                    <a:prstGeom prst="rect">
+                      <a:avLst/>
+                    </a:prstGeom>
+                  </pic:spPr>
+                </pic:pic>
+              </a:graphicData>
+            </a:graphic>
+          </wp:inline>
+        </w:drawing>
+      </w:r>
+    </w:p>
+    <w:p>
+      <w:pPr>
+        <w:rPr>
+          <w:sz w:val="24"/>
+          <w:szCs w:val="24"/>
+        </w:rPr>
+      </w:pPr>
+      <w:r>
+        <w:rPr>
+          <w:sz w:val="24"/>
+          <w:szCs w:val="24"/>
+        </w:rPr>
+        <w:t>Over time, is easier to reach the human performance, but then it’s extremely hard to increase it towards Bayesian optimal error</w:t>
+      </w:r>
+    </w:p>
+    <w:p>
+      <w:pPr>
+        <w:rPr>
+          <w:sz w:val="24"/>
+          <w:szCs w:val="24"/>
+        </w:rPr>
+      </w:pPr>
+      <w:r>
+        <w:rPr>
+          <w:sz w:val="24"/>
+          <w:szCs w:val="24"/>
+        </w:rPr>
+        <w:t>It’s easier to reach the human level because you can get labeled data from humans, gain insights from manual error analysis (why did a person get this right), better analysis of bias / variance</w:t>
+      </w:r>
+    </w:p>
+    <w:p>
+      <w:pPr>
+        <w:rPr>
+          <w:sz w:val="24"/>
+          <w:szCs w:val="24"/>
+        </w:rPr>
+      </w:pPr>
     </w:p>
     <w:p>
       <w:pPr>

</xml_diff>